<commit_message>
Capa do treinamento Geral adicionada.
</commit_message>
<xml_diff>
--- a/Treinamentos/LineFollower_Geral.docx
+++ b/Treinamentos/LineFollower_Geral.docx
@@ -49,8 +49,17 @@
       <w:pPr>
         <w:jc w:val="center"/>
         <w:rPr>
-          <w:sz w:val="24"/>
-          <w:szCs w:val="24"/>
+          <w:rFonts w:ascii="aliens and cows" w:hAnsi="aliens and cows"/>
+          <w:color w:val="36FF00"/>
+          <w:sz w:val="72"/>
+          <w:szCs w:val="72"/>
+          <w14:textOutline w14:w="9525" w14:cap="rnd" w14:cmpd="sng" w14:algn="ctr">
+            <w14:solidFill>
+              <w14:srgbClr w14:val="000000"/>
+            </w14:solidFill>
+            <w14:prstDash w14:val="solid"/>
+            <w14:bevel/>
+          </w14:textOutline>
         </w:rPr>
       </w:pPr>
     </w:p>
@@ -58,19 +67,14 @@
       <w:pPr>
         <w:jc w:val="center"/>
       </w:pPr>
-    </w:p>
-    <w:p>
-      <w:pPr>
-        <w:jc w:val="center"/>
-      </w:pPr>
       <w:r>
         <w:rPr>
           <w:noProof/>
         </w:rPr>
         <w:drawing>
-          <wp:inline distT="0" distB="0" distL="0" distR="0" wp14:anchorId="565579F1" wp14:editId="17315E1E">
-            <wp:extent cx="3514725" cy="3201632"/>
-            <wp:effectExtent l="0" t="0" r="0" b="0"/>
+          <wp:inline distT="0" distB="0" distL="0" distR="0" wp14:anchorId="565579F1" wp14:editId="412AD715">
+            <wp:extent cx="3576523" cy="3267298"/>
+            <wp:effectExtent l="0" t="0" r="5080" b="9525"/>
             <wp:docPr id="196" name="Imagem 196"/>
             <wp:cNvGraphicFramePr>
               <a:graphicFrameLocks xmlns:a="http://schemas.openxmlformats.org/drawingml/2006/main" noChangeAspect="1"/>
@@ -90,13 +94,13 @@
                         </a:ext>
                       </a:extLst>
                     </a:blip>
-                    <a:srcRect l="31257" t="21168" r="30374" b="16700"/>
+                    <a:srcRect l="31417" t="21548" r="30558" b="16700"/>
                     <a:stretch/>
                   </pic:blipFill>
                   <pic:spPr bwMode="auto">
                     <a:xfrm>
                       <a:off x="0" y="0"/>
-                      <a:ext cx="3526930" cy="3212750"/>
+                      <a:ext cx="3594003" cy="3283267"/>
                     </a:xfrm>
                     <a:prstGeom prst="rect">
                       <a:avLst/>
@@ -167,6 +171,9 @@
         <w:jc w:val="center"/>
       </w:pPr>
       <w:r>
+        <w:t xml:space="preserve">GERAL - </w:t>
+      </w:r>
+      <w:r>
         <w:t>1º ETAPA</w:t>
       </w:r>
     </w:p>
@@ -229,55 +236,7 @@
           <w:color w:val="000000"/>
           <w:shd w:val="clear" w:color="auto" w:fill="FFFFFF"/>
         </w:rPr>
-        <w:t xml:space="preserve">Questionário de Eletrônica e Lógica de </w:t>
-      </w:r>
-      <w:r>
-        <w:rPr>
-          <w:rStyle w:val="normaltextrun"/>
-          <w:color w:val="000000"/>
-          <w:shd w:val="clear" w:color="auto" w:fill="FFFFFF"/>
-        </w:rPr>
-        <w:t>Programação realizado</w:t>
-      </w:r>
-      <w:r>
-        <w:rPr>
-          <w:rStyle w:val="normaltextrun"/>
-          <w:color w:val="000000"/>
-          <w:shd w:val="clear" w:color="auto" w:fill="FFFFFF"/>
-        </w:rPr>
-        <w:t xml:space="preserve"> na Universidade Federal do ABC</w:t>
-      </w:r>
-      <w:r>
-        <w:rPr>
-          <w:rStyle w:val="normaltextrun"/>
-          <w:color w:val="000000"/>
-          <w:shd w:val="clear" w:color="auto" w:fill="FFFFFF"/>
-        </w:rPr>
-        <w:t xml:space="preserve"> para</w:t>
-      </w:r>
-      <w:r>
-        <w:rPr>
-          <w:rStyle w:val="normaltextrun"/>
-          <w:color w:val="000000"/>
-          <w:shd w:val="clear" w:color="auto" w:fill="FFFFFF"/>
-        </w:rPr>
-        <w:t xml:space="preserve"> </w:t>
-      </w:r>
-      <w:r>
-        <w:rPr>
-          <w:rStyle w:val="normaltextrun"/>
-          <w:color w:val="000000"/>
-          <w:shd w:val="clear" w:color="auto" w:fill="FFFFFF"/>
-        </w:rPr>
-        <w:t xml:space="preserve">a primeira etapa do processo seletivo da </w:t>
-      </w:r>
-      <w:r>
-        <w:rPr>
-          <w:rStyle w:val="normaltextrun"/>
-          <w:color w:val="000000"/>
-          <w:shd w:val="clear" w:color="auto" w:fill="FFFFFF"/>
-        </w:rPr>
-        <w:t>Tamandutech</w:t>
+        <w:t>Treinamento contendo conceitos básicos de eletrônica, e componentes dos robôs, para a categoria Segue Linha da Tamandutech</w:t>
       </w:r>
       <w:r>
         <w:rPr>
@@ -18703,7 +18662,7 @@
 </file>
 
 <file path=customXml/itemProps1.xml><?xml version="1.0" encoding="utf-8"?>
-<ds:datastoreItem xmlns:ds="http://schemas.openxmlformats.org/officeDocument/2006/customXml" ds:itemID="{32178C17-A17D-4166-A5CB-7474447839EF}">
+<ds:datastoreItem xmlns:ds="http://schemas.openxmlformats.org/officeDocument/2006/customXml" ds:itemID="{2B605837-3EB3-442B-ABB7-00435E02BB69}">
   <ds:schemaRefs>
     <ds:schemaRef ds:uri="http://schemas.openxmlformats.org/officeDocument/2006/bibliography"/>
   </ds:schemaRefs>

</xml_diff>